<commit_message>
aggiornamento pagina "progetto" e bio
</commit_message>
<xml_diff>
--- a/bio/BE_I_bio.docx
+++ b/bio/BE_I_bio.docx
@@ -1,34 +1,87 @@
 
 <file path=word/document.xml><?xml version="1.0" encoding="utf-8"?>
-<w:document xmlns:wpc="http://schemas.microsoft.com/office/word/2010/wordprocessingCanvas" xmlns:cx="http://schemas.microsoft.com/office/drawing/2014/chartex" xmlns:mc="http://schemas.openxmlformats.org/markup-compatibility/2006" xmlns:o="urn:schemas-microsoft-com:office:office" xmlns:r="http://schemas.openxmlformats.org/officeDocument/2006/relationships" xmlns:m="http://schemas.openxmlformats.org/officeDocument/2006/math" xmlns:v="urn:schemas-microsoft-com:vml" xmlns:wp14="http://schemas.microsoft.com/office/word/2010/wordprocessingDrawing" xmlns:wp="http://schemas.openxmlformats.org/drawingml/2006/wordprocessingDrawing" xmlns:w10="urn:schemas-microsoft-com:office:word" xmlns:w="http://schemas.openxmlformats.org/wordprocessingml/2006/main" xmlns:w14="http://schemas.microsoft.com/office/word/2010/wordml" xmlns:w15="http://schemas.microsoft.com/office/word/2012/wordml" xmlns:w16se="http://schemas.microsoft.com/office/word/2015/wordml/symex" xmlns:wpg="http://schemas.microsoft.com/office/word/2010/wordprocessingGroup" xmlns:wpi="http://schemas.microsoft.com/office/word/2010/wordprocessingInk" xmlns:wne="http://schemas.microsoft.com/office/word/2006/wordml" xmlns:wps="http://schemas.microsoft.com/office/word/2010/wordprocessingShape" mc:Ignorable="w14 w15 w16se wp14">
+<w:document xmlns:wpc="http://schemas.microsoft.com/office/word/2010/wordprocessingCanvas" xmlns:cx="http://schemas.microsoft.com/office/drawing/2014/chartex" xmlns:cx1="http://schemas.microsoft.com/office/drawing/2015/9/8/chartex" xmlns:cx2="http://schemas.microsoft.com/office/drawing/2015/10/21/chartex" xmlns:cx3="http://schemas.microsoft.com/office/drawing/2016/5/9/chartex" xmlns:cx4="http://schemas.microsoft.com/office/drawing/2016/5/10/chartex" xmlns:cx5="http://schemas.microsoft.com/office/drawing/2016/5/11/chartex" xmlns:cx6="http://schemas.microsoft.com/office/drawing/2016/5/12/chartex" xmlns:cx7="http://schemas.microsoft.com/office/drawing/2016/5/13/chartex" xmlns:cx8="http://schemas.microsoft.com/office/drawing/2016/5/14/chartex" xmlns:mc="http://schemas.openxmlformats.org/markup-compatibility/2006" xmlns:aink="http://schemas.microsoft.com/office/drawing/2016/ink" xmlns:am3d="http://schemas.microsoft.com/office/drawing/2017/model3d" xmlns:o="urn:schemas-microsoft-com:office:office" xmlns:oel="http://schemas.microsoft.com/office/2019/extlst" xmlns:r="http://schemas.openxmlformats.org/officeDocument/2006/relationships" xmlns:m="http://schemas.openxmlformats.org/officeDocument/2006/math" xmlns:v="urn:schemas-microsoft-com:vml" xmlns:wp14="http://schemas.microsoft.com/office/word/2010/wordprocessingDrawing" xmlns:wp="http://schemas.openxmlformats.org/drawingml/2006/wordprocessingDrawing" xmlns:w10="urn:schemas-microsoft-com:office:word" xmlns:w="http://schemas.openxmlformats.org/wordprocessingml/2006/main" xmlns:w14="http://schemas.microsoft.com/office/word/2010/wordml" xmlns:w15="http://schemas.microsoft.com/office/word/2012/wordml" xmlns:w16cex="http://schemas.microsoft.com/office/word/2018/wordml/cex" xmlns:w16cid="http://schemas.microsoft.com/office/word/2016/wordml/cid" xmlns:w16="http://schemas.microsoft.com/office/word/2018/wordml" xmlns:w16du="http://schemas.microsoft.com/office/word/2023/wordml/word16du" xmlns:w16sdtdh="http://schemas.microsoft.com/office/word/2020/wordml/sdtdatahash" xmlns:w16se="http://schemas.microsoft.com/office/word/2015/wordml/symex" xmlns:wpg="http://schemas.microsoft.com/office/word/2010/wordprocessingGroup" xmlns:wpi="http://schemas.microsoft.com/office/word/2010/wordprocessingInk" xmlns:wne="http://schemas.microsoft.com/office/word/2006/wordml" xmlns:wps="http://schemas.microsoft.com/office/word/2010/wordprocessingShape" mc:Ignorable="w14 w15 w16se w16cid w16 w16cex w16sdtdh w16du wp14">
   <w:body>
     <w:p>
       <w:pPr>
         <w:jc w:val="both"/>
         <w:rPr>
-          <w:rFonts w:ascii="Baskerville" w:hAnsi="Baskerville" w:cstheme="minorHAnsi"/>
-          <w:b/>
-          <w:bCs/>
+          <w:rFonts w:ascii="Baskerville" w:hAnsi="Baskerville"/>
+          <w:sz w:val="22"/>
+          <w:szCs w:val="22"/>
           <w:lang w:val="it-IT"/>
         </w:rPr>
       </w:pPr>
-      <w:bookmarkStart w:id="0" w:name="_GoBack"/>
-      <w:r>
-        <w:rPr>
-          <w:rFonts w:ascii="Baskerville" w:hAnsi="Baskerville" w:cstheme="minorHAnsi"/>
-          <w:b/>
-          <w:bCs/>
-          <w:lang w:val="it-IT"/>
-        </w:rPr>
-        <w:t>Bellini</w:t>
+      <w:r>
+        <w:rPr>
+          <w:rFonts w:ascii="Baskerville" w:hAnsi="Baskerville"/>
+          <w:sz w:val="22"/>
+          <w:szCs w:val="22"/>
+          <w:lang w:val="it-IT"/>
+        </w:rPr>
+        <w:t>Nato a Firenze nel 1873, Giuseppe Bellesi iniziò la sua carriera come musicista. Negli anni giovanili conobbe il critico d’arte Matteo Marangoni (Firenze 1876-Pisa 1958) con il quale instaurò un solido legame. I due intrapresero un viaggio per l’Europa tra il 1896 e il 1901, al termine del quale Bellesi fu assunto come musicista in un locale pubblico di Londra, mentre Marangoni tornò in Italia per dedicarsi agli studi.</w:t>
+      </w:r>
+      <w:r>
+        <w:rPr>
+          <w:rFonts w:ascii="Baskerville" w:hAnsi="Baskerville"/>
+          <w:sz w:val="22"/>
+          <w:szCs w:val="22"/>
+          <w:lang w:val="it-IT"/>
+        </w:rPr>
+        <w:t xml:space="preserve"> </w:t>
+      </w:r>
+      <w:r>
+        <w:rPr>
+          <w:rFonts w:ascii="Baskerville Old Face" w:eastAsia="Times New Roman" w:hAnsi="Baskerville Old Face" w:cs="Arial"/>
+          <w:color w:val="FF0000"/>
+          <w:lang w:eastAsia="it-IT"/>
+        </w:rPr>
+        <w:t>&lt;</w:t>
+      </w:r>
+      <w:proofErr w:type="spellStart"/>
+      <w:r>
+        <w:rPr>
+          <w:rFonts w:ascii="Baskerville Old Face" w:eastAsia="Times New Roman" w:hAnsi="Baskerville Old Face" w:cs="Arial"/>
+          <w:color w:val="FF0000"/>
+          <w:lang w:eastAsia="it-IT"/>
+        </w:rPr>
+        <w:t>br</w:t>
+      </w:r>
+      <w:proofErr w:type="spellEnd"/>
+      <w:r>
+        <w:rPr>
+          <w:rFonts w:ascii="Baskerville Old Face" w:eastAsia="Times New Roman" w:hAnsi="Baskerville Old Face" w:cs="Arial"/>
+          <w:color w:val="FF0000"/>
+          <w:lang w:eastAsia="it-IT"/>
+        </w:rPr>
+        <w:t>&gt; &lt;</w:t>
+      </w:r>
+      <w:proofErr w:type="spellStart"/>
+      <w:r>
+        <w:rPr>
+          <w:rFonts w:ascii="Baskerville Old Face" w:eastAsia="Times New Roman" w:hAnsi="Baskerville Old Face" w:cs="Arial"/>
+          <w:color w:val="FF0000"/>
+          <w:lang w:eastAsia="it-IT"/>
+        </w:rPr>
+        <w:t>br</w:t>
+      </w:r>
+      <w:proofErr w:type="spellEnd"/>
+      <w:r>
+        <w:rPr>
+          <w:rFonts w:ascii="Baskerville Old Face" w:eastAsia="Times New Roman" w:hAnsi="Baskerville Old Face" w:cs="Arial"/>
+          <w:color w:val="FF0000"/>
+          <w:lang w:eastAsia="it-IT"/>
+        </w:rPr>
+        <w:t>&gt;</w:t>
       </w:r>
     </w:p>
-    <w:bookmarkEnd w:id="0"/>
     <w:p>
       <w:pPr>
         <w:jc w:val="both"/>
         <w:rPr>
-          <w:rFonts w:ascii="Baskerville" w:hAnsi="Baskerville" w:cstheme="minorHAnsi"/>
+          <w:rFonts w:ascii="Baskerville" w:hAnsi="Baskerville"/>
+          <w:sz w:val="22"/>
+          <w:szCs w:val="22"/>
           <w:lang w:val="it-IT"/>
         </w:rPr>
       </w:pPr>
@@ -37,37 +90,142 @@
       <w:pPr>
         <w:jc w:val="both"/>
         <w:rPr>
-          <w:rFonts w:ascii="Baskerville" w:hAnsi="Baskerville" w:cstheme="minorHAnsi"/>
+          <w:rFonts w:ascii="Baskerville" w:hAnsi="Baskerville"/>
+          <w:sz w:val="22"/>
+          <w:szCs w:val="22"/>
           <w:lang w:val="it-IT"/>
         </w:rPr>
       </w:pPr>
       <w:r>
         <w:rPr>
-          <w:rFonts w:ascii="Baskerville" w:hAnsi="Baskerville" w:cstheme="minorHAnsi"/>
-          <w:lang w:val="it-IT"/>
-        </w:rPr>
-        <w:t xml:space="preserve">La famiglia Bellini ricoprì un ruolo di spicco nel panorama del mercato antiquario fiorentino del Novecento. Luigi Bellini (1884-1957) si avvicinò al commercio di opere d’arte grazie al padre Giuseppe, che possedeva una bottega antiquaria tra via della Spada e via del Sole. </w:t>
-      </w:r>
-      <w:r>
-        <w:rPr>
-          <w:rFonts w:ascii="Baskerville" w:hAnsi="Baskerville" w:cstheme="minorHAnsi"/>
-          <w:lang w:val="it-IT"/>
-        </w:rPr>
-        <w:t>S</w:t>
-      </w:r>
-      <w:r>
-        <w:rPr>
-          <w:rFonts w:ascii="Baskerville" w:hAnsi="Baskerville" w:cstheme="minorHAnsi"/>
-          <w:lang w:val="it-IT"/>
-        </w:rPr>
-        <w:t xml:space="preserve">i legò presto agli antiquari attivi in città da più lunga data, tra cui Stefano Bardini (1836-1922) e Vincenzo Ciampolini (1838-1930). </w:t>
+          <w:rFonts w:ascii="Baskerville" w:hAnsi="Baskerville"/>
+          <w:sz w:val="22"/>
+          <w:szCs w:val="22"/>
+          <w:lang w:val="it-IT"/>
+        </w:rPr>
+        <w:t xml:space="preserve">Nella capitale inglese Bellesi si avvicinò al mondo del mercato senza però mai perdere il contatto con Firenze. La sua attività si ricostruisce a partire dal 1924, anno in cui appare la prima inserzione su “The Burlington Magazine for </w:t>
+      </w:r>
+      <w:proofErr w:type="spellStart"/>
+      <w:r>
+        <w:rPr>
+          <w:rFonts w:ascii="Baskerville" w:hAnsi="Baskerville"/>
+          <w:sz w:val="22"/>
+          <w:szCs w:val="22"/>
+          <w:lang w:val="it-IT"/>
+        </w:rPr>
+        <w:t>Connoisseurs</w:t>
+      </w:r>
+      <w:proofErr w:type="spellEnd"/>
+      <w:r>
+        <w:rPr>
+          <w:rFonts w:ascii="Baskerville" w:hAnsi="Baskerville"/>
+          <w:sz w:val="22"/>
+          <w:szCs w:val="22"/>
+          <w:lang w:val="it-IT"/>
+        </w:rPr>
+        <w:t xml:space="preserve">” che indica la sede della sua esposizione al Pall Mall </w:t>
+      </w:r>
+      <w:proofErr w:type="spellStart"/>
+      <w:r>
+        <w:rPr>
+          <w:rFonts w:ascii="Baskerville" w:hAnsi="Baskerville"/>
+          <w:sz w:val="22"/>
+          <w:szCs w:val="22"/>
+          <w:lang w:val="it-IT"/>
+        </w:rPr>
+        <w:t>Deposit</w:t>
+      </w:r>
+      <w:proofErr w:type="spellEnd"/>
+      <w:r>
+        <w:rPr>
+          <w:rFonts w:ascii="Baskerville" w:hAnsi="Baskerville"/>
+          <w:sz w:val="22"/>
+          <w:szCs w:val="22"/>
+          <w:lang w:val="it-IT"/>
+        </w:rPr>
+        <w:t xml:space="preserve"> di Londra, tra Carlton Street e </w:t>
+      </w:r>
+      <w:proofErr w:type="spellStart"/>
+      <w:r>
+        <w:rPr>
+          <w:rFonts w:ascii="Baskerville" w:hAnsi="Baskerville"/>
+          <w:sz w:val="22"/>
+          <w:szCs w:val="22"/>
+          <w:lang w:val="it-IT"/>
+        </w:rPr>
+        <w:t>Regent</w:t>
+      </w:r>
+      <w:proofErr w:type="spellEnd"/>
+      <w:r>
+        <w:rPr>
+          <w:rFonts w:ascii="Baskerville" w:hAnsi="Baskerville"/>
+          <w:sz w:val="22"/>
+          <w:szCs w:val="22"/>
+          <w:lang w:val="it-IT"/>
+        </w:rPr>
+        <w:t xml:space="preserve"> Street, indirizzo che utilizzerà fino al 1925.</w:t>
+      </w:r>
+      <w:r>
+        <w:rPr>
+          <w:rFonts w:ascii="Baskerville" w:hAnsi="Baskerville"/>
+          <w:sz w:val="22"/>
+          <w:szCs w:val="22"/>
+          <w:lang w:val="it-IT"/>
+        </w:rPr>
+        <w:t xml:space="preserve"> </w:t>
+      </w:r>
+      <w:r>
+        <w:rPr>
+          <w:rFonts w:ascii="Baskerville Old Face" w:eastAsia="Times New Roman" w:hAnsi="Baskerville Old Face" w:cs="Arial"/>
+          <w:color w:val="FF0000"/>
+          <w:lang w:eastAsia="it-IT"/>
+        </w:rPr>
+        <w:t>&lt;</w:t>
+      </w:r>
+      <w:proofErr w:type="spellStart"/>
+      <w:r>
+        <w:rPr>
+          <w:rFonts w:ascii="Baskerville Old Face" w:eastAsia="Times New Roman" w:hAnsi="Baskerville Old Face" w:cs="Arial"/>
+          <w:color w:val="FF0000"/>
+          <w:lang w:eastAsia="it-IT"/>
+        </w:rPr>
+        <w:t>br</w:t>
+      </w:r>
+      <w:proofErr w:type="spellEnd"/>
+      <w:r>
+        <w:rPr>
+          <w:rFonts w:ascii="Baskerville Old Face" w:eastAsia="Times New Roman" w:hAnsi="Baskerville Old Face" w:cs="Arial"/>
+          <w:color w:val="FF0000"/>
+          <w:lang w:eastAsia="it-IT"/>
+        </w:rPr>
+        <w:t>&gt; &lt;</w:t>
+      </w:r>
+      <w:proofErr w:type="spellStart"/>
+      <w:r>
+        <w:rPr>
+          <w:rFonts w:ascii="Baskerville Old Face" w:eastAsia="Times New Roman" w:hAnsi="Baskerville Old Face" w:cs="Arial"/>
+          <w:color w:val="FF0000"/>
+          <w:lang w:eastAsia="it-IT"/>
+        </w:rPr>
+        <w:t>br</w:t>
+      </w:r>
+      <w:proofErr w:type="spellEnd"/>
+      <w:r>
+        <w:rPr>
+          <w:rFonts w:ascii="Baskerville Old Face" w:eastAsia="Times New Roman" w:hAnsi="Baskerville Old Face" w:cs="Arial"/>
+          <w:color w:val="FF0000"/>
+          <w:lang w:eastAsia="it-IT"/>
+        </w:rPr>
+        <w:t>&gt;</w:t>
       </w:r>
     </w:p>
     <w:p>
       <w:pPr>
         <w:jc w:val="both"/>
         <w:rPr>
-          <w:rFonts w:ascii="Baskerville" w:hAnsi="Baskerville" w:cstheme="minorHAnsi"/>
+          <w:rFonts w:ascii="Baskerville" w:hAnsi="Baskerville"/>
+          <w:sz w:val="22"/>
+          <w:szCs w:val="22"/>
           <w:lang w:val="it-IT"/>
         </w:rPr>
       </w:pPr>
@@ -76,37 +234,122 @@
       <w:pPr>
         <w:jc w:val="both"/>
         <w:rPr>
-          <w:rFonts w:ascii="Baskerville" w:hAnsi="Baskerville" w:cstheme="minorHAnsi"/>
+          <w:rFonts w:ascii="Baskerville" w:hAnsi="Baskerville"/>
+          <w:sz w:val="22"/>
+          <w:szCs w:val="22"/>
           <w:lang w:val="it-IT"/>
         </w:rPr>
       </w:pPr>
       <w:r>
         <w:rPr>
-          <w:rFonts w:ascii="Baskerville" w:hAnsi="Baskerville" w:cstheme="minorHAnsi"/>
-          <w:lang w:val="it-IT"/>
-        </w:rPr>
-        <w:t xml:space="preserve">Specializzatosi in dipinti, sculture, arazzi dal Rinascimento al Settecento, nel corso degli anni Venti Bellini acquistò un palazzo in Lungarno Soderini 5, che divenne la sede principale degli affari e della galleria di famiglia. </w:t>
-      </w:r>
-      <w:r>
-        <w:rPr>
-          <w:rFonts w:ascii="Baskerville" w:hAnsi="Baskerville" w:cstheme="minorHAnsi"/>
+          <w:rFonts w:ascii="Baskerville" w:hAnsi="Baskerville"/>
+          <w:sz w:val="22"/>
+          <w:szCs w:val="22"/>
+          <w:lang w:val="it-IT"/>
+        </w:rPr>
+        <w:t xml:space="preserve">Nel 1926 apre “The </w:t>
+      </w:r>
+      <w:proofErr w:type="spellStart"/>
+      <w:r>
+        <w:rPr>
+          <w:rFonts w:ascii="Baskerville" w:hAnsi="Baskerville"/>
+          <w:sz w:val="22"/>
+          <w:szCs w:val="22"/>
+          <w:lang w:val="it-IT"/>
+        </w:rPr>
+        <w:t>Italian</w:t>
+      </w:r>
+      <w:proofErr w:type="spellEnd"/>
+      <w:r>
+        <w:rPr>
+          <w:rFonts w:ascii="Baskerville" w:hAnsi="Baskerville"/>
+          <w:sz w:val="22"/>
+          <w:szCs w:val="22"/>
+          <w:lang w:val="it-IT"/>
+        </w:rPr>
+        <w:t xml:space="preserve"> Art Gallery” al numero civico 32 di Savile </w:t>
+      </w:r>
+      <w:proofErr w:type="spellStart"/>
+      <w:r>
+        <w:rPr>
+          <w:rFonts w:ascii="Baskerville" w:hAnsi="Baskerville"/>
+          <w:sz w:val="22"/>
+          <w:szCs w:val="22"/>
+          <w:lang w:val="it-IT"/>
+        </w:rPr>
+        <w:t>Row</w:t>
+      </w:r>
+      <w:proofErr w:type="spellEnd"/>
+      <w:r>
+        <w:rPr>
+          <w:rFonts w:ascii="Baskerville" w:hAnsi="Baskerville"/>
+          <w:sz w:val="22"/>
+          <w:szCs w:val="22"/>
+          <w:lang w:val="it-IT"/>
+        </w:rPr>
+        <w:t>. Nel marzo 1929 la galleria si sposta al 174 di New Bond Street, mentre a partire dal 1937 comparirà sul Burlington con l’indirizzo 2 Duke Street. In questo arco cronologico la sua attività era un punto di riferimento per tutti i colleghi in visita a Londra o per chiunque fosse interessato a un dipinto italiano di alta epoca.</w:t>
+      </w:r>
+      <w:r>
+        <w:rPr>
+          <w:rFonts w:ascii="Baskerville" w:hAnsi="Baskerville"/>
+          <w:sz w:val="22"/>
+          <w:szCs w:val="22"/>
           <w:lang w:val="it-IT"/>
         </w:rPr>
         <w:t xml:space="preserve"> </w:t>
       </w:r>
       <w:r>
         <w:rPr>
-          <w:rFonts w:ascii="Baskerville" w:hAnsi="Baskerville" w:cstheme="minorHAnsi"/>
-          <w:lang w:val="it-IT"/>
-        </w:rPr>
-        <w:t xml:space="preserve">Nel 1931, aprì inoltre uno spazio espositivo in Palazzo Spini Ferroni in Piazza Santa Trinita 5/r, dove esponeva artisti contemporanei. La galleria inaugurò nel 1932 con la mostra dello scultore Arturo Martini e del pittore Primo Conti. </w:t>
+          <w:rFonts w:ascii="Baskerville Old Face" w:eastAsia="Times New Roman" w:hAnsi="Baskerville Old Face" w:cs="Arial"/>
+          <w:color w:val="FF0000"/>
+          <w:lang w:eastAsia="it-IT"/>
+        </w:rPr>
+        <w:t>&lt;</w:t>
+      </w:r>
+      <w:proofErr w:type="spellStart"/>
+      <w:r>
+        <w:rPr>
+          <w:rFonts w:ascii="Baskerville Old Face" w:eastAsia="Times New Roman" w:hAnsi="Baskerville Old Face" w:cs="Arial"/>
+          <w:color w:val="FF0000"/>
+          <w:lang w:eastAsia="it-IT"/>
+        </w:rPr>
+        <w:t>br</w:t>
+      </w:r>
+      <w:proofErr w:type="spellEnd"/>
+      <w:r>
+        <w:rPr>
+          <w:rFonts w:ascii="Baskerville Old Face" w:eastAsia="Times New Roman" w:hAnsi="Baskerville Old Face" w:cs="Arial"/>
+          <w:color w:val="FF0000"/>
+          <w:lang w:eastAsia="it-IT"/>
+        </w:rPr>
+        <w:t>&gt; &lt;</w:t>
+      </w:r>
+      <w:proofErr w:type="spellStart"/>
+      <w:r>
+        <w:rPr>
+          <w:rFonts w:ascii="Baskerville Old Face" w:eastAsia="Times New Roman" w:hAnsi="Baskerville Old Face" w:cs="Arial"/>
+          <w:color w:val="FF0000"/>
+          <w:lang w:eastAsia="it-IT"/>
+        </w:rPr>
+        <w:t>br</w:t>
+      </w:r>
+      <w:proofErr w:type="spellEnd"/>
+      <w:r>
+        <w:rPr>
+          <w:rFonts w:ascii="Baskerville Old Face" w:eastAsia="Times New Roman" w:hAnsi="Baskerville Old Face" w:cs="Arial"/>
+          <w:color w:val="FF0000"/>
+          <w:lang w:eastAsia="it-IT"/>
+        </w:rPr>
+        <w:t>&gt;</w:t>
       </w:r>
     </w:p>
     <w:p>
       <w:pPr>
         <w:jc w:val="both"/>
         <w:rPr>
-          <w:rFonts w:ascii="Baskerville" w:hAnsi="Baskerville" w:cstheme="minorHAnsi"/>
+          <w:rFonts w:ascii="Baskerville" w:hAnsi="Baskerville"/>
+          <w:sz w:val="22"/>
+          <w:szCs w:val="22"/>
           <w:lang w:val="it-IT"/>
         </w:rPr>
       </w:pPr>
@@ -115,131 +358,140 @@
       <w:pPr>
         <w:jc w:val="both"/>
         <w:rPr>
-          <w:rFonts w:ascii="Baskerville" w:hAnsi="Baskerville" w:cstheme="minorHAnsi"/>
-          <w:b/>
-          <w:bCs/>
+          <w:rFonts w:ascii="Baskerville" w:hAnsi="Baskerville"/>
+          <w:sz w:val="22"/>
+          <w:szCs w:val="22"/>
           <w:lang w:val="it-IT"/>
         </w:rPr>
       </w:pPr>
       <w:r>
         <w:rPr>
-          <w:rFonts w:ascii="Baskerville" w:hAnsi="Baskerville" w:cstheme="minorHAnsi"/>
-          <w:lang w:val="it-IT"/>
-        </w:rPr>
-        <w:t xml:space="preserve">Nel 1940 acquistò e ristrutturò la villa Medicea di Marignolle, dove collocò la sua collezione d’arte, poi venduta all’asta nel 1976 insieme all’immobile.  </w:t>
+          <w:rFonts w:ascii="Baskerville" w:hAnsi="Baskerville"/>
+          <w:sz w:val="22"/>
+          <w:szCs w:val="22"/>
+          <w:lang w:val="it-IT"/>
+        </w:rPr>
+        <w:t xml:space="preserve">Durante la guerra Bellesi si rifugiò in Italia con la moglie, l’argentina Myriam Mendoza, e la figlia Rita Miriam (1904-1967) acquistando una villetta a Firenze in via </w:t>
+      </w:r>
+      <w:proofErr w:type="spellStart"/>
+      <w:r>
+        <w:rPr>
+          <w:rFonts w:ascii="Baskerville" w:hAnsi="Baskerville"/>
+          <w:sz w:val="22"/>
+          <w:szCs w:val="22"/>
+          <w:lang w:val="it-IT"/>
+        </w:rPr>
+        <w:t>Montughi</w:t>
+      </w:r>
+      <w:proofErr w:type="spellEnd"/>
+      <w:r>
+        <w:rPr>
+          <w:rFonts w:ascii="Baskerville" w:hAnsi="Baskerville"/>
+          <w:sz w:val="22"/>
+          <w:szCs w:val="22"/>
+          <w:lang w:val="it-IT"/>
+        </w:rPr>
+        <w:t xml:space="preserve"> 31. Nel 1948, tornato a Londra, Bellesi aprì una nuova sede de “The </w:t>
+      </w:r>
+      <w:proofErr w:type="spellStart"/>
+      <w:r>
+        <w:rPr>
+          <w:rFonts w:ascii="Baskerville" w:hAnsi="Baskerville"/>
+          <w:sz w:val="22"/>
+          <w:szCs w:val="22"/>
+          <w:lang w:val="it-IT"/>
+        </w:rPr>
+        <w:t>Italian</w:t>
+      </w:r>
+      <w:proofErr w:type="spellEnd"/>
+      <w:r>
+        <w:rPr>
+          <w:rFonts w:ascii="Baskerville" w:hAnsi="Baskerville"/>
+          <w:sz w:val="22"/>
+          <w:szCs w:val="22"/>
+          <w:lang w:val="it-IT"/>
+        </w:rPr>
+        <w:t xml:space="preserve"> Art Gallery” al numero 15 di Paddington Gre</w:t>
+      </w:r>
+      <w:r>
+        <w:rPr>
+          <w:rFonts w:ascii="Baskerville" w:hAnsi="Baskerville"/>
+          <w:sz w:val="22"/>
+          <w:szCs w:val="22"/>
+          <w:lang w:val="it-IT"/>
+        </w:rPr>
+        <w:t>en</w:t>
+      </w:r>
+      <w:r>
+        <w:rPr>
+          <w:rFonts w:ascii="Baskerville" w:hAnsi="Baskerville"/>
+          <w:sz w:val="22"/>
+          <w:szCs w:val="22"/>
+          <w:lang w:val="it-IT"/>
+        </w:rPr>
+        <w:t>.</w:t>
+      </w:r>
+      <w:r>
+        <w:rPr>
+          <w:rFonts w:ascii="Baskerville" w:hAnsi="Baskerville"/>
+          <w:sz w:val="22"/>
+          <w:szCs w:val="22"/>
+          <w:lang w:val="it-IT"/>
+        </w:rPr>
+        <w:t xml:space="preserve"> </w:t>
+      </w:r>
+      <w:r>
+        <w:rPr>
+          <w:rFonts w:ascii="Baskerville Old Face" w:eastAsia="Times New Roman" w:hAnsi="Baskerville Old Face" w:cs="Arial"/>
+          <w:color w:val="FF0000"/>
+          <w:lang w:eastAsia="it-IT"/>
+        </w:rPr>
+        <w:t>&lt;</w:t>
+      </w:r>
+      <w:proofErr w:type="spellStart"/>
+      <w:r>
+        <w:rPr>
+          <w:rFonts w:ascii="Baskerville Old Face" w:eastAsia="Times New Roman" w:hAnsi="Baskerville Old Face" w:cs="Arial"/>
+          <w:color w:val="FF0000"/>
+          <w:lang w:eastAsia="it-IT"/>
+        </w:rPr>
+        <w:t>br</w:t>
+      </w:r>
+      <w:proofErr w:type="spellEnd"/>
+      <w:r>
+        <w:rPr>
+          <w:rFonts w:ascii="Baskerville Old Face" w:eastAsia="Times New Roman" w:hAnsi="Baskerville Old Face" w:cs="Arial"/>
+          <w:color w:val="FF0000"/>
+          <w:lang w:eastAsia="it-IT"/>
+        </w:rPr>
+        <w:t>&gt; &lt;</w:t>
+      </w:r>
+      <w:proofErr w:type="spellStart"/>
+      <w:r>
+        <w:rPr>
+          <w:rFonts w:ascii="Baskerville Old Face" w:eastAsia="Times New Roman" w:hAnsi="Baskerville Old Face" w:cs="Arial"/>
+          <w:color w:val="FF0000"/>
+          <w:lang w:eastAsia="it-IT"/>
+        </w:rPr>
+        <w:t>br</w:t>
+      </w:r>
+      <w:proofErr w:type="spellEnd"/>
+      <w:r>
+        <w:rPr>
+          <w:rFonts w:ascii="Baskerville Old Face" w:eastAsia="Times New Roman" w:hAnsi="Baskerville Old Face" w:cs="Arial"/>
+          <w:color w:val="FF0000"/>
+          <w:lang w:eastAsia="it-IT"/>
+        </w:rPr>
+        <w:t>&gt;</w:t>
       </w:r>
     </w:p>
     <w:p>
       <w:pPr>
         <w:jc w:val="both"/>
         <w:rPr>
-          <w:rFonts w:ascii="Baskerville" w:hAnsi="Baskerville" w:cstheme="majorHAnsi"/>
-          <w:lang w:val="it-IT"/>
-        </w:rPr>
-      </w:pPr>
-      <w:r>
-        <w:rPr>
-          <w:rFonts w:ascii="Baskerville" w:hAnsi="Baskerville" w:cstheme="majorHAnsi"/>
-          <w:lang w:val="it-IT"/>
-        </w:rPr>
-        <w:t xml:space="preserve">Luigi Bellini con i figli Giuseppe (1909-1994) e Mario (1913-2006) idearono la Mostra Nazionale di Antiquariato, che </w:t>
-      </w:r>
-      <w:r>
-        <w:rPr>
-          <w:rFonts w:ascii="Baskerville" w:hAnsi="Baskerville" w:cstheme="majorHAnsi"/>
-          <w:lang w:val="it-IT"/>
-        </w:rPr>
-        <w:t>divenne poi nel 1959,</w:t>
-      </w:r>
-      <w:r>
-        <w:rPr>
-          <w:rFonts w:ascii="Baskerville" w:hAnsi="Baskerville" w:cstheme="majorHAnsi"/>
-          <w:lang w:val="it-IT"/>
-        </w:rPr>
-        <w:t xml:space="preserve"> sotto il patrocinio dei suoi eredi, </w:t>
-      </w:r>
-      <w:r>
-        <w:rPr>
-          <w:rFonts w:ascii="Baskerville" w:hAnsi="Baskerville" w:cstheme="majorHAnsi"/>
-          <w:lang w:val="it-IT"/>
-        </w:rPr>
-        <w:t>la</w:t>
-      </w:r>
-      <w:r>
-        <w:rPr>
-          <w:rFonts w:ascii="Baskerville" w:hAnsi="Baskerville" w:cstheme="majorHAnsi"/>
-          <w:lang w:val="it-IT"/>
-        </w:rPr>
-        <w:t xml:space="preserve"> Biennale Internazionale dell’Antiquariato. </w:t>
-      </w:r>
-    </w:p>
-    <w:p>
-      <w:pPr>
-        <w:jc w:val="both"/>
-        <w:rPr>
-          <w:rFonts w:ascii="Baskerville" w:hAnsi="Baskerville" w:cstheme="majorHAnsi"/>
-          <w:lang w:val="it-IT"/>
-        </w:rPr>
-      </w:pPr>
-      <w:r>
-        <w:rPr>
-          <w:rFonts w:ascii="Baskerville" w:hAnsi="Baskerville" w:cstheme="majorHAnsi"/>
-          <w:lang w:val="it-IT"/>
-        </w:rPr>
-        <w:t xml:space="preserve">Nel 1947 pubblicò </w:t>
-      </w:r>
-      <w:r>
-        <w:rPr>
-          <w:rFonts w:ascii="Baskerville" w:hAnsi="Baskerville" w:cstheme="majorHAnsi"/>
-          <w:i/>
-          <w:iCs/>
-          <w:lang w:val="it-IT"/>
-        </w:rPr>
-        <w:t>Nel Mondo degli antiquari</w:t>
-      </w:r>
-      <w:r>
-        <w:rPr>
-          <w:rFonts w:ascii="Baskerville" w:hAnsi="Baskerville" w:cstheme="majorHAnsi"/>
-          <w:lang w:val="it-IT"/>
-        </w:rPr>
-        <w:t xml:space="preserve"> e postum</w:t>
-      </w:r>
-      <w:r>
-        <w:rPr>
-          <w:rFonts w:ascii="Baskerville" w:hAnsi="Baskerville" w:cstheme="majorHAnsi"/>
-          <w:lang w:val="it-IT"/>
-        </w:rPr>
-        <w:t>o uscì</w:t>
-      </w:r>
-      <w:r>
-        <w:rPr>
-          <w:rFonts w:ascii="Baskerville" w:hAnsi="Baskerville" w:cstheme="majorHAnsi"/>
-          <w:lang w:val="it-IT"/>
-        </w:rPr>
-        <w:t xml:space="preserve"> </w:t>
-      </w:r>
-      <w:r>
-        <w:rPr>
-          <w:rFonts w:ascii="Baskerville" w:hAnsi="Baskerville" w:cstheme="majorHAnsi"/>
-          <w:i/>
-          <w:iCs/>
-          <w:lang w:val="it-IT"/>
-        </w:rPr>
-        <w:t xml:space="preserve">Bozzetti antiquari, </w:t>
-      </w:r>
-      <w:r>
-        <w:rPr>
-          <w:rFonts w:ascii="Baskerville" w:hAnsi="Baskerville" w:cstheme="majorHAnsi"/>
-          <w:lang w:val="it-IT"/>
-        </w:rPr>
-        <w:t xml:space="preserve">memorie e aneddoti personali che offrono una panoramica sul mondo del mercato dell’arte della prima metà del Novecento. </w:t>
-      </w:r>
-    </w:p>
-    <w:p>
-      <w:pPr>
-        <w:jc w:val="both"/>
-        <w:rPr>
-          <w:rFonts w:ascii="Baskerville" w:hAnsi="Baskerville" w:cstheme="majorHAnsi"/>
+          <w:rFonts w:ascii="Baskerville" w:hAnsi="Baskerville"/>
+          <w:sz w:val="22"/>
+          <w:szCs w:val="22"/>
           <w:lang w:val="it-IT"/>
         </w:rPr>
       </w:pPr>
@@ -248,53 +500,82 @@
       <w:pPr>
         <w:jc w:val="both"/>
         <w:rPr>
-          <w:rFonts w:ascii="Baskerville" w:hAnsi="Baskerville" w:cstheme="majorHAnsi"/>
+          <w:rFonts w:ascii="Baskerville" w:hAnsi="Baskerville"/>
+          <w:sz w:val="22"/>
+          <w:szCs w:val="22"/>
           <w:lang w:val="it-IT"/>
         </w:rPr>
       </w:pPr>
       <w:r>
         <w:rPr>
-          <w:rFonts w:ascii="Baskerville" w:hAnsi="Baskerville" w:cstheme="majorHAnsi"/>
-          <w:lang w:val="it-IT"/>
-        </w:rPr>
-        <w:t>Alla morte di Luigi, avvenuta nel 1957, i figli proseguirono l’attività di famiglia, poi ereditata dal figlio di Mario, Luigi (1944-2021). Nel 2011 parte della collezione di Mario e Giuseppe Bellini, comprendente s</w:t>
-      </w:r>
-      <w:r>
-        <w:rPr>
-          <w:rFonts w:ascii="Baskerville" w:hAnsi="Baskerville"/>
-          <w:color w:val="000000"/>
-          <w:shd w:val="clear" w:color="auto" w:fill="FFFFFF"/>
-          <w:lang w:val="it-IT"/>
-        </w:rPr>
-        <w:t>culture dal Medioevo al Rinascimento, dipinti di maestri primitivi, mobili e oggetti d'arte,</w:t>
-      </w:r>
-      <w:r>
-        <w:rPr>
-          <w:rFonts w:ascii="Baskerville" w:hAnsi="Baskerville" w:cstheme="majorHAnsi"/>
+          <w:rFonts w:ascii="Baskerville" w:hAnsi="Baskerville"/>
+          <w:sz w:val="22"/>
+          <w:szCs w:val="22"/>
+          <w:lang w:val="it-IT"/>
+        </w:rPr>
+        <w:t>Giuseppe morì a Londra nel 1955. La figlia chiuse la sede inglese nel 1957 continuando la sua attività a Firenze fino alla scomparsa, nel 1967. In quell’anno la collezione Bellesi fu messa in vendita dalla Casa d’aste Pandolfini. In tale occasione, o nei mesi immediatamente successivi, Federico Zeri riuscì ad acquisire il prezioso l’archivio fotografico della galleria, incamerandolo nella propria fototeca.</w:t>
+      </w:r>
+      <w:r>
+        <w:rPr>
+          <w:rFonts w:ascii="Baskerville" w:hAnsi="Baskerville"/>
+          <w:sz w:val="22"/>
+          <w:szCs w:val="22"/>
           <w:lang w:val="it-IT"/>
         </w:rPr>
         <w:t xml:space="preserve"> </w:t>
       </w:r>
       <w:r>
         <w:rPr>
-          <w:rFonts w:ascii="Baskerville" w:hAnsi="Baskerville" w:cstheme="majorHAnsi"/>
-          <w:lang w:val="it-IT"/>
-        </w:rPr>
-        <w:t>è stata</w:t>
-      </w:r>
-      <w:r>
-        <w:rPr>
-          <w:rFonts w:ascii="Baskerville" w:hAnsi="Baskerville" w:cstheme="majorHAnsi"/>
-          <w:lang w:val="it-IT"/>
-        </w:rPr>
-        <w:t xml:space="preserve"> messa all’asta dalla casa d’aste Semenzato. </w:t>
+          <w:rFonts w:ascii="Baskerville Old Face" w:eastAsia="Times New Roman" w:hAnsi="Baskerville Old Face" w:cs="Arial"/>
+          <w:color w:val="FF0000"/>
+          <w:lang w:eastAsia="it-IT"/>
+        </w:rPr>
+        <w:t>&lt;</w:t>
+      </w:r>
+      <w:proofErr w:type="spellStart"/>
+      <w:r>
+        <w:rPr>
+          <w:rFonts w:ascii="Baskerville Old Face" w:eastAsia="Times New Roman" w:hAnsi="Baskerville Old Face" w:cs="Arial"/>
+          <w:color w:val="FF0000"/>
+          <w:lang w:eastAsia="it-IT"/>
+        </w:rPr>
+        <w:t>br</w:t>
+      </w:r>
+      <w:proofErr w:type="spellEnd"/>
+      <w:r>
+        <w:rPr>
+          <w:rFonts w:ascii="Baskerville Old Face" w:eastAsia="Times New Roman" w:hAnsi="Baskerville Old Face" w:cs="Arial"/>
+          <w:color w:val="FF0000"/>
+          <w:lang w:eastAsia="it-IT"/>
+        </w:rPr>
+        <w:t>&gt; &lt;</w:t>
+      </w:r>
+      <w:proofErr w:type="spellStart"/>
+      <w:r>
+        <w:rPr>
+          <w:rFonts w:ascii="Baskerville Old Face" w:eastAsia="Times New Roman" w:hAnsi="Baskerville Old Face" w:cs="Arial"/>
+          <w:color w:val="FF0000"/>
+          <w:lang w:eastAsia="it-IT"/>
+        </w:rPr>
+        <w:t>br</w:t>
+      </w:r>
+      <w:proofErr w:type="spellEnd"/>
+      <w:r>
+        <w:rPr>
+          <w:rFonts w:ascii="Baskerville Old Face" w:eastAsia="Times New Roman" w:hAnsi="Baskerville Old Face" w:cs="Arial"/>
+          <w:color w:val="FF0000"/>
+          <w:lang w:eastAsia="it-IT"/>
+        </w:rPr>
+        <w:t>&gt;</w:t>
       </w:r>
     </w:p>
     <w:p>
       <w:pPr>
         <w:jc w:val="both"/>
         <w:rPr>
-          <w:rFonts w:ascii="Baskerville" w:hAnsi="Baskerville" w:cstheme="majorHAnsi"/>
+          <w:rFonts w:ascii="Baskerville" w:hAnsi="Baskerville"/>
+          <w:sz w:val="22"/>
+          <w:szCs w:val="22"/>
           <w:lang w:val="it-IT"/>
         </w:rPr>
       </w:pPr>
@@ -303,19 +584,188 @@
       <w:pPr>
         <w:jc w:val="both"/>
         <w:rPr>
-          <w:rFonts w:ascii="Baskerville" w:hAnsi="Baskerville" w:cstheme="minorHAnsi"/>
+          <w:rFonts w:ascii="Baskerville" w:hAnsi="Baskerville"/>
+          <w:sz w:val="22"/>
+          <w:szCs w:val="22"/>
           <w:lang w:val="it-IT"/>
         </w:rPr>
       </w:pPr>
       <w:r>
         <w:rPr>
-          <w:rFonts w:ascii="Baskerville" w:hAnsi="Baskerville" w:cstheme="majorHAnsi"/>
-          <w:lang w:val="it-IT"/>
-        </w:rPr>
-        <w:t xml:space="preserve">Dal 2007 la galleria di Lungarno Soderini è sede del Museo Privato Luigi Bellini. </w:t>
+          <w:rFonts w:ascii="Baskerville" w:hAnsi="Baskerville"/>
+          <w:sz w:val="22"/>
+          <w:szCs w:val="22"/>
+          <w:lang w:val="it-IT"/>
+        </w:rPr>
+        <w:t xml:space="preserve">Giuseppe Bellesi trattò quasi esclusivamente arte italiana medievale a moderna. Il suo nome si lega indissolubilmente a quello di </w:t>
+      </w:r>
+      <w:r>
+        <w:rPr>
+          <w:rFonts w:ascii="Baskerville" w:hAnsi="Baskerville"/>
+          <w:sz w:val="22"/>
+          <w:szCs w:val="22"/>
+          <w:lang w:val="it-IT"/>
+        </w:rPr>
+        <w:t xml:space="preserve">&lt;a </w:t>
+      </w:r>
+      <w:proofErr w:type="spellStart"/>
+      <w:r>
+        <w:rPr>
+          <w:rFonts w:ascii="Baskerville" w:hAnsi="Baskerville"/>
+          <w:sz w:val="22"/>
+          <w:szCs w:val="22"/>
+          <w:lang w:val="it-IT"/>
+        </w:rPr>
+        <w:t>href</w:t>
+      </w:r>
+      <w:proofErr w:type="spellEnd"/>
+      <w:r>
+        <w:rPr>
+          <w:rFonts w:ascii="Baskerville" w:hAnsi="Baskerville"/>
+          <w:sz w:val="22"/>
+          <w:szCs w:val="22"/>
+          <w:lang w:val="it-IT"/>
+        </w:rPr>
+        <w:t xml:space="preserve">=" </w:t>
+      </w:r>
+      <w:hyperlink r:id="rId5" w:history="1">
+        <w:proofErr w:type="spellStart"/>
+        <w:r>
+          <w:rPr>
+            <w:rStyle w:val="Collegamentoipertestuale"/>
+            <w:rFonts w:ascii="Baskerville" w:hAnsi="Baskerville"/>
+            <w:sz w:val="22"/>
+            <w:szCs w:val="22"/>
+          </w:rPr>
+          <w:t>Dettaglio</w:t>
+        </w:r>
+        <w:proofErr w:type="spellEnd"/>
+        <w:r>
+          <w:rPr>
+            <w:rStyle w:val="Collegamentoipertestuale"/>
+            <w:rFonts w:ascii="Baskerville" w:hAnsi="Baskerville"/>
+            <w:sz w:val="22"/>
+            <w:szCs w:val="22"/>
+          </w:rPr>
+          <w:t xml:space="preserve"> </w:t>
+        </w:r>
+        <w:proofErr w:type="spellStart"/>
+        <w:r>
+          <w:rPr>
+            <w:rStyle w:val="Collegamentoipertestuale"/>
+            <w:rFonts w:ascii="Baskerville" w:hAnsi="Baskerville"/>
+            <w:sz w:val="22"/>
+            <w:szCs w:val="22"/>
+          </w:rPr>
+          <w:t>Antiquari</w:t>
+        </w:r>
+        <w:proofErr w:type="spellEnd"/>
+        <w:r>
+          <w:rPr>
+            <w:rStyle w:val="Collegamentoipertestuale"/>
+            <w:rFonts w:ascii="Baskerville" w:hAnsi="Baskerville"/>
+            <w:sz w:val="22"/>
+            <w:szCs w:val="22"/>
+          </w:rPr>
+          <w:t xml:space="preserve"> (fondazionefedericozeri.github.io)</w:t>
+        </w:r>
+      </w:hyperlink>
+      <w:r>
+        <w:rPr>
+          <w:rFonts w:ascii="Baskerville" w:hAnsi="Baskerville"/>
+          <w:sz w:val="22"/>
+          <w:szCs w:val="22"/>
+          <w:lang w:val="it-IT"/>
+        </w:rPr>
+        <w:t>" target="_blank"&gt;</w:t>
+      </w:r>
+      <w:r>
+        <w:rPr>
+          <w:rFonts w:ascii="Baskerville" w:hAnsi="Baskerville"/>
+          <w:sz w:val="22"/>
+          <w:szCs w:val="22"/>
+          <w:lang w:val="it-IT"/>
+        </w:rPr>
+        <w:t>Alessandro Contini Bonacossi</w:t>
+      </w:r>
+      <w:r>
+        <w:rPr>
+          <w:rFonts w:ascii="Baskerville" w:hAnsi="Baskerville"/>
+          <w:sz w:val="22"/>
+          <w:szCs w:val="22"/>
+          <w:lang w:val="it-IT"/>
+        </w:rPr>
+        <w:t>&lt;/a&gt;</w:t>
+      </w:r>
+      <w:r>
+        <w:rPr>
+          <w:rFonts w:ascii="Baskerville" w:hAnsi="Baskerville"/>
+          <w:color w:val="00B0F0"/>
+          <w:sz w:val="22"/>
+          <w:szCs w:val="22"/>
+          <w:lang w:val="it-IT"/>
+        </w:rPr>
+        <w:t xml:space="preserve"> </w:t>
+      </w:r>
+      <w:r>
+        <w:rPr>
+          <w:rFonts w:ascii="Baskerville" w:hAnsi="Baskerville"/>
+          <w:sz w:val="22"/>
+          <w:szCs w:val="22"/>
+          <w:lang w:val="it-IT"/>
+        </w:rPr>
+        <w:t xml:space="preserve">(1878-1955) </w:t>
+      </w:r>
+      <w:r>
+        <w:rPr>
+          <w:rFonts w:ascii="Baskerville" w:hAnsi="Baskerville"/>
+          <w:sz w:val="22"/>
+          <w:szCs w:val="22"/>
+          <w:lang w:val="it-IT"/>
+        </w:rPr>
+        <w:t xml:space="preserve">che probabilmente si serviva di lui come intermediario per la compravendita dei quadri. Sono attestati anche rapporti diretti con Samuel Henry Kress e con il collezionista </w:t>
+      </w:r>
+      <w:proofErr w:type="spellStart"/>
+      <w:r>
+        <w:rPr>
+          <w:rFonts w:ascii="Baskerville" w:hAnsi="Baskerville"/>
+          <w:sz w:val="22"/>
+          <w:szCs w:val="22"/>
+          <w:lang w:val="it-IT"/>
+        </w:rPr>
+        <w:t>Langton</w:t>
+      </w:r>
+      <w:proofErr w:type="spellEnd"/>
+      <w:r>
+        <w:rPr>
+          <w:rFonts w:ascii="Baskerville" w:hAnsi="Baskerville"/>
+          <w:sz w:val="22"/>
+          <w:szCs w:val="22"/>
+          <w:lang w:val="it-IT"/>
+        </w:rPr>
+        <w:t xml:space="preserve"> Douglas. Tra il 1927 e il 1948 Bellesi fu inoltre membro del National Art Collection Fund.</w:t>
+      </w:r>
+      <w:r>
+        <w:rPr>
+          <w:rFonts w:ascii="Baskerville" w:hAnsi="Baskerville"/>
+          <w:sz w:val="22"/>
+          <w:szCs w:val="22"/>
+          <w:lang w:val="it-IT"/>
+        </w:rPr>
+        <w:t xml:space="preserve"> </w:t>
       </w:r>
     </w:p>
-    <w:p/>
+    <w:p>
+      <w:pPr>
+        <w:jc w:val="both"/>
+        <w:rPr>
+          <w:rFonts w:ascii="Baskerville" w:hAnsi="Baskerville"/>
+          <w:sz w:val="22"/>
+          <w:szCs w:val="22"/>
+          <w:lang w:val="it-IT"/>
+        </w:rPr>
+      </w:pPr>
+    </w:p>
     <w:sectPr>
       <w:pgSz w:w="11906" w:h="16838"/>
       <w:pgMar w:top="1417" w:right="1134" w:bottom="1134" w:left="1134" w:header="708" w:footer="708" w:gutter="0"/>
@@ -327,7 +777,7 @@
 </file>
 
 <file path=word/styles.xml><?xml version="1.0" encoding="utf-8"?>
-<w:styles xmlns:mc="http://schemas.openxmlformats.org/markup-compatibility/2006" xmlns:r="http://schemas.openxmlformats.org/officeDocument/2006/relationships" xmlns:w="http://schemas.openxmlformats.org/wordprocessingml/2006/main" xmlns:w14="http://schemas.microsoft.com/office/word/2010/wordml" xmlns:w15="http://schemas.microsoft.com/office/word/2012/wordml" xmlns:w16se="http://schemas.microsoft.com/office/word/2015/wordml/symex" mc:Ignorable="w14 w15 w16se">
+<w:styles xmlns:mc="http://schemas.openxmlformats.org/markup-compatibility/2006" xmlns:r="http://schemas.openxmlformats.org/officeDocument/2006/relationships" xmlns:w="http://schemas.openxmlformats.org/wordprocessingml/2006/main" xmlns:w14="http://schemas.microsoft.com/office/word/2010/wordml" xmlns:w15="http://schemas.microsoft.com/office/word/2012/wordml" xmlns:w16cex="http://schemas.microsoft.com/office/word/2018/wordml/cex" xmlns:w16cid="http://schemas.microsoft.com/office/word/2016/wordml/cid" xmlns:w16="http://schemas.microsoft.com/office/word/2018/wordml" xmlns:w16du="http://schemas.microsoft.com/office/word/2023/wordml/word16du" xmlns:w16sdtdh="http://schemas.microsoft.com/office/word/2020/wordml/sdtdatahash" xmlns:w16se="http://schemas.microsoft.com/office/word/2015/wordml/symex" mc:Ignorable="w14 w15 w16se w16cid w16 w16cex w16sdtdh w16du">
   <w:docDefaults>
     <w:rPrDefault>
       <w:rPr>
@@ -341,7 +791,7 @@
     </w:rPrDefault>
     <w:pPrDefault/>
   </w:docDefaults>
-  <w:latentStyles w:defLockedState="0" w:defUIPriority="99" w:defSemiHidden="0" w:defUnhideWhenUsed="0" w:defQFormat="0" w:count="371">
+  <w:latentStyles w:defLockedState="0" w:defUIPriority="99" w:defSemiHidden="0" w:defUnhideWhenUsed="0" w:defQFormat="0" w:count="376">
     <w:lsdException w:name="Normal" w:uiPriority="0" w:qFormat="1"/>
     <w:lsdException w:name="heading 1" w:uiPriority="9" w:qFormat="1"/>
     <w:lsdException w:name="heading 2" w:semiHidden="1" w:uiPriority="9" w:unhideWhenUsed="1" w:qFormat="1"/>
@@ -713,11 +1163,16 @@
     <w:lsdException w:name="List Table 5 Dark Accent 6" w:uiPriority="50"/>
     <w:lsdException w:name="List Table 6 Colorful Accent 6" w:uiPriority="51"/>
     <w:lsdException w:name="List Table 7 Colorful Accent 6" w:uiPriority="52"/>
+    <w:lsdException w:name="Mention" w:semiHidden="1" w:unhideWhenUsed="1"/>
+    <w:lsdException w:name="Smart Hyperlink" w:semiHidden="1" w:unhideWhenUsed="1"/>
+    <w:lsdException w:name="Hashtag" w:semiHidden="1" w:unhideWhenUsed="1"/>
+    <w:lsdException w:name="Unresolved Mention" w:semiHidden="1" w:unhideWhenUsed="1"/>
+    <w:lsdException w:name="Smart Link" w:semiHidden="1" w:unhideWhenUsed="1"/>
   </w:latentStyles>
   <w:style w:type="paragraph" w:default="1" w:styleId="Normale">
     <w:name w:val="Normal"/>
     <w:qFormat/>
-    <w:rsid w:val="00904BDF"/>
+    <w:rsid w:val="00B27DA3"/>
     <w:rPr>
       <w:kern w:val="0"/>
       <w:lang w:val="es-ES"/>
@@ -731,7 +1186,7 @@
     <w:link w:val="Titolo1Carattere"/>
     <w:uiPriority w:val="9"/>
     <w:qFormat/>
-    <w:rsid w:val="00904BDF"/>
+    <w:rsid w:val="00B27DA3"/>
     <w:pPr>
       <w:keepNext/>
       <w:keepLines/>
@@ -756,7 +1211,7 @@
     <w:semiHidden/>
     <w:unhideWhenUsed/>
     <w:qFormat/>
-    <w:rsid w:val="00904BDF"/>
+    <w:rsid w:val="00B27DA3"/>
     <w:pPr>
       <w:keepNext/>
       <w:keepLines/>
@@ -781,7 +1236,7 @@
     <w:semiHidden/>
     <w:unhideWhenUsed/>
     <w:qFormat/>
-    <w:rsid w:val="00904BDF"/>
+    <w:rsid w:val="00B27DA3"/>
     <w:pPr>
       <w:keepNext/>
       <w:keepLines/>
@@ -806,7 +1261,7 @@
     <w:semiHidden/>
     <w:unhideWhenUsed/>
     <w:qFormat/>
-    <w:rsid w:val="00904BDF"/>
+    <w:rsid w:val="00B27DA3"/>
     <w:pPr>
       <w:keepNext/>
       <w:keepLines/>
@@ -831,7 +1286,7 @@
     <w:semiHidden/>
     <w:unhideWhenUsed/>
     <w:qFormat/>
-    <w:rsid w:val="00904BDF"/>
+    <w:rsid w:val="00B27DA3"/>
     <w:pPr>
       <w:keepNext/>
       <w:keepLines/>
@@ -854,7 +1309,7 @@
     <w:semiHidden/>
     <w:unhideWhenUsed/>
     <w:qFormat/>
-    <w:rsid w:val="00904BDF"/>
+    <w:rsid w:val="00B27DA3"/>
     <w:pPr>
       <w:keepNext/>
       <w:keepLines/>
@@ -879,7 +1334,7 @@
     <w:semiHidden/>
     <w:unhideWhenUsed/>
     <w:qFormat/>
-    <w:rsid w:val="00904BDF"/>
+    <w:rsid w:val="00B27DA3"/>
     <w:pPr>
       <w:keepNext/>
       <w:keepLines/>
@@ -902,7 +1357,7 @@
     <w:semiHidden/>
     <w:unhideWhenUsed/>
     <w:qFormat/>
-    <w:rsid w:val="00904BDF"/>
+    <w:rsid w:val="00B27DA3"/>
     <w:pPr>
       <w:keepNext/>
       <w:keepLines/>
@@ -926,7 +1381,7 @@
     <w:semiHidden/>
     <w:unhideWhenUsed/>
     <w:qFormat/>
-    <w:rsid w:val="00904BDF"/>
+    <w:rsid w:val="00B27DA3"/>
     <w:pPr>
       <w:keepNext/>
       <w:keepLines/>
@@ -986,7 +1441,7 @@
     <w:basedOn w:val="Carpredefinitoparagrafo"/>
     <w:link w:val="Titolo1"/>
     <w:uiPriority w:val="9"/>
-    <w:rsid w:val="00904BDF"/>
+    <w:rsid w:val="00B27DA3"/>
     <w:rPr>
       <w:rFonts w:asciiTheme="majorHAnsi" w:eastAsiaTheme="majorEastAsia" w:hAnsiTheme="majorHAnsi" w:cstheme="majorBidi"/>
       <w:color w:val="0F4761" w:themeColor="accent1" w:themeShade="BF"/>
@@ -1001,7 +1456,7 @@
     <w:link w:val="Titolo2"/>
     <w:uiPriority w:val="9"/>
     <w:semiHidden/>
-    <w:rsid w:val="00904BDF"/>
+    <w:rsid w:val="00B27DA3"/>
     <w:rPr>
       <w:rFonts w:asciiTheme="majorHAnsi" w:eastAsiaTheme="majorEastAsia" w:hAnsiTheme="majorHAnsi" w:cstheme="majorBidi"/>
       <w:color w:val="0F4761" w:themeColor="accent1" w:themeShade="BF"/>
@@ -1016,7 +1471,7 @@
     <w:link w:val="Titolo3"/>
     <w:uiPriority w:val="9"/>
     <w:semiHidden/>
-    <w:rsid w:val="00904BDF"/>
+    <w:rsid w:val="00B27DA3"/>
     <w:rPr>
       <w:rFonts w:eastAsiaTheme="majorEastAsia" w:cstheme="majorBidi"/>
       <w:color w:val="0F4761" w:themeColor="accent1" w:themeShade="BF"/>
@@ -1031,7 +1486,7 @@
     <w:link w:val="Titolo4"/>
     <w:uiPriority w:val="9"/>
     <w:semiHidden/>
-    <w:rsid w:val="00904BDF"/>
+    <w:rsid w:val="00B27DA3"/>
     <w:rPr>
       <w:rFonts w:eastAsiaTheme="majorEastAsia" w:cstheme="majorBidi"/>
       <w:i/>
@@ -1046,7 +1501,7 @@
     <w:link w:val="Titolo5"/>
     <w:uiPriority w:val="9"/>
     <w:semiHidden/>
-    <w:rsid w:val="00904BDF"/>
+    <w:rsid w:val="00B27DA3"/>
     <w:rPr>
       <w:rFonts w:eastAsiaTheme="majorEastAsia" w:cstheme="majorBidi"/>
       <w:color w:val="0F4761" w:themeColor="accent1" w:themeShade="BF"/>
@@ -1059,7 +1514,7 @@
     <w:link w:val="Titolo6"/>
     <w:uiPriority w:val="9"/>
     <w:semiHidden/>
-    <w:rsid w:val="00904BDF"/>
+    <w:rsid w:val="00B27DA3"/>
     <w:rPr>
       <w:rFonts w:eastAsiaTheme="majorEastAsia" w:cstheme="majorBidi"/>
       <w:i/>
@@ -1074,7 +1529,7 @@
     <w:link w:val="Titolo7"/>
     <w:uiPriority w:val="9"/>
     <w:semiHidden/>
-    <w:rsid w:val="00904BDF"/>
+    <w:rsid w:val="00B27DA3"/>
     <w:rPr>
       <w:rFonts w:eastAsiaTheme="majorEastAsia" w:cstheme="majorBidi"/>
       <w:color w:val="595959" w:themeColor="text1" w:themeTint="A6"/>
@@ -1087,7 +1542,7 @@
     <w:link w:val="Titolo8"/>
     <w:uiPriority w:val="9"/>
     <w:semiHidden/>
-    <w:rsid w:val="00904BDF"/>
+    <w:rsid w:val="00B27DA3"/>
     <w:rPr>
       <w:rFonts w:eastAsiaTheme="majorEastAsia" w:cstheme="majorBidi"/>
       <w:i/>
@@ -1102,7 +1557,7 @@
     <w:link w:val="Titolo9"/>
     <w:uiPriority w:val="9"/>
     <w:semiHidden/>
-    <w:rsid w:val="00904BDF"/>
+    <w:rsid w:val="00B27DA3"/>
     <w:rPr>
       <w:rFonts w:eastAsiaTheme="majorEastAsia" w:cstheme="majorBidi"/>
       <w:color w:val="272727" w:themeColor="text1" w:themeTint="D8"/>
@@ -1116,7 +1571,7 @@
     <w:link w:val="TitoloCarattere"/>
     <w:uiPriority w:val="10"/>
     <w:qFormat/>
-    <w:rsid w:val="00904BDF"/>
+    <w:rsid w:val="00B27DA3"/>
     <w:pPr>
       <w:spacing w:after="80"/>
       <w:contextualSpacing/>
@@ -1135,7 +1590,7 @@
     <w:basedOn w:val="Carpredefinitoparagrafo"/>
     <w:link w:val="Titolo"/>
     <w:uiPriority w:val="10"/>
-    <w:rsid w:val="00904BDF"/>
+    <w:rsid w:val="00B27DA3"/>
     <w:rPr>
       <w:rFonts w:asciiTheme="majorHAnsi" w:eastAsiaTheme="majorEastAsia" w:hAnsiTheme="majorHAnsi" w:cstheme="majorBidi"/>
       <w:spacing w:val="-10"/>
@@ -1152,7 +1607,7 @@
     <w:link w:val="SottotitoloCarattere"/>
     <w:uiPriority w:val="11"/>
     <w:qFormat/>
-    <w:rsid w:val="00904BDF"/>
+    <w:rsid w:val="00B27DA3"/>
     <w:pPr>
       <w:numPr>
         <w:ilvl w:val="1"/>
@@ -1174,7 +1629,7 @@
     <w:basedOn w:val="Carpredefinitoparagrafo"/>
     <w:link w:val="Sottotitolo"/>
     <w:uiPriority w:val="11"/>
-    <w:rsid w:val="00904BDF"/>
+    <w:rsid w:val="00B27DA3"/>
     <w:rPr>
       <w:rFonts w:eastAsiaTheme="majorEastAsia" w:cstheme="majorBidi"/>
       <w:color w:val="595959" w:themeColor="text1" w:themeTint="A6"/>
@@ -1191,7 +1646,7 @@
     <w:link w:val="CitazioneCarattere"/>
     <w:uiPriority w:val="29"/>
     <w:qFormat/>
-    <w:rsid w:val="00904BDF"/>
+    <w:rsid w:val="00B27DA3"/>
     <w:pPr>
       <w:spacing w:before="160" w:after="160"/>
       <w:jc w:val="center"/>
@@ -1209,7 +1664,7 @@
     <w:basedOn w:val="Carpredefinitoparagrafo"/>
     <w:link w:val="Citazione"/>
     <w:uiPriority w:val="29"/>
-    <w:rsid w:val="00904BDF"/>
+    <w:rsid w:val="00B27DA3"/>
     <w:rPr>
       <w:i/>
       <w:iCs/>
@@ -1222,7 +1677,7 @@
     <w:basedOn w:val="Normale"/>
     <w:uiPriority w:val="34"/>
     <w:qFormat/>
-    <w:rsid w:val="00904BDF"/>
+    <w:rsid w:val="00B27DA3"/>
     <w:pPr>
       <w:ind w:left="720"/>
       <w:contextualSpacing/>
@@ -1237,7 +1692,7 @@
     <w:basedOn w:val="Carpredefinitoparagrafo"/>
     <w:uiPriority w:val="21"/>
     <w:qFormat/>
-    <w:rsid w:val="00904BDF"/>
+    <w:rsid w:val="00B27DA3"/>
     <w:rPr>
       <w:i/>
       <w:iCs/>
@@ -1251,7 +1706,7 @@
     <w:link w:val="CitazioneintensaCarattere"/>
     <w:uiPriority w:val="30"/>
     <w:qFormat/>
-    <w:rsid w:val="00904BDF"/>
+    <w:rsid w:val="00B27DA3"/>
     <w:pPr>
       <w:pBdr>
         <w:top w:val="single" w:sz="4" w:space="10" w:color="0F4761" w:themeColor="accent1" w:themeShade="BF"/>
@@ -1274,7 +1729,7 @@
     <w:basedOn w:val="Carpredefinitoparagrafo"/>
     <w:link w:val="Citazioneintensa"/>
     <w:uiPriority w:val="30"/>
-    <w:rsid w:val="00904BDF"/>
+    <w:rsid w:val="00B27DA3"/>
     <w:rPr>
       <w:i/>
       <w:iCs/>
@@ -1287,7 +1742,7 @@
     <w:basedOn w:val="Carpredefinitoparagrafo"/>
     <w:uiPriority w:val="32"/>
     <w:qFormat/>
-    <w:rsid w:val="00904BDF"/>
+    <w:rsid w:val="00B27DA3"/>
     <w:rPr>
       <w:b/>
       <w:bCs/>
@@ -1296,38 +1751,39 @@
       <w:spacing w:val="5"/>
     </w:rPr>
   </w:style>
-  <w:style w:type="character" w:styleId="Enfasicorsivo">
-    <w:name w:val="Emphasis"/>
-    <w:basedOn w:val="Carpredefinitoparagrafo"/>
-    <w:uiPriority w:val="20"/>
-    <w:qFormat/>
-    <w:rsid w:val="00904BDF"/>
-    <w:rPr>
-      <w:i/>
-      <w:iCs/>
-    </w:rPr>
-  </w:style>
   <w:style w:type="character" w:styleId="Collegamentoipertestuale">
     <w:name w:val="Hyperlink"/>
     <w:basedOn w:val="Carpredefinitoparagrafo"/>
     <w:uiPriority w:val="99"/>
     <w:unhideWhenUsed/>
-    <w:rsid w:val="00490B98"/>
+    <w:rsid w:val="005D759A"/>
     <w:rPr>
       <w:color w:val="467886" w:themeColor="hyperlink"/>
       <w:u w:val="single"/>
     </w:rPr>
   </w:style>
-  <w:style w:type="character" w:customStyle="1" w:styleId="UnresolvedMention">
+  <w:style w:type="character" w:styleId="Menzionenonrisolta">
     <w:name w:val="Unresolved Mention"/>
     <w:basedOn w:val="Carpredefinitoparagrafo"/>
     <w:uiPriority w:val="99"/>
     <w:semiHidden/>
     <w:unhideWhenUsed/>
-    <w:rsid w:val="00490B98"/>
+    <w:rsid w:val="005D759A"/>
     <w:rPr>
       <w:color w:val="605E5C"/>
       <w:shd w:val="clear" w:color="auto" w:fill="E1DFDD"/>
+    </w:rPr>
+  </w:style>
+  <w:style w:type="character" w:styleId="Collegamentovisitato">
+    <w:name w:val="FollowedHyperlink"/>
+    <w:basedOn w:val="Carpredefinitoparagrafo"/>
+    <w:uiPriority w:val="99"/>
+    <w:semiHidden/>
+    <w:unhideWhenUsed/>
+    <w:rsid w:val="00BB0872"/>
+    <w:rPr>
+      <w:color w:val="96607D" w:themeColor="followedHyperlink"/>
+      <w:u w:val="single"/>
     </w:rPr>
   </w:style>
 </w:styles>
@@ -1626,4 +2082,16 @@
     </a:ext>
   </a:extLst>
 </a:theme>
+</file>
+
+<file path=customXml/item1.xml><?xml version="1.0" encoding="utf-8"?>
+<b:Sources xmlns:b="http://schemas.openxmlformats.org/officeDocument/2006/bibliography" xmlns="http://schemas.openxmlformats.org/officeDocument/2006/bibliography" SelectedStyle="\APASixthEditionOfficeOnline.xsl" StyleName="APA" Version="6"/>
+</file>
+
+<file path=customXml/itemProps1.xml><?xml version="1.0" encoding="utf-8"?>
+<ds:datastoreItem xmlns:ds="http://schemas.openxmlformats.org/officeDocument/2006/customXml" ds:itemID="{A0EDACD3-DB53-41EC-8201-2617D8E0E28C}">
+  <ds:schemaRefs>
+    <ds:schemaRef ds:uri="http://schemas.openxmlformats.org/officeDocument/2006/bibliography"/>
+  </ds:schemaRefs>
+</ds:datastoreItem>
 </file>
</xml_diff>